<commit_message>
Se agregó el campo email en plantilla Hoja de Datos Estadísticos y corrección de varios errores
</commit_message>
<xml_diff>
--- a/IECE_WebApi/Templates/HojaDatosEstadisticos_Plantilla.docx
+++ b/IECE_WebApi/Templates/HojaDatosEstadisticos_Plantilla.docx
@@ -5,7 +5,7 @@
     <w:p>
       <w:pPr>
         <w:pBdr>
-          <w:bottom w:val="single" w:sz="12" w:space="1" w:color="auto"/>
+          <w:bottom w:val="single" w:sz="12" w:space="0" w:color="auto"/>
         </w:pBdr>
         <w:autoSpaceDE w:val="0"/>
         <w:autoSpaceDN w:val="0"/>
@@ -61,16 +61,16 @@
         <mc:AlternateContent>
           <mc:Choice Requires="wps">
             <w:drawing>
-              <wp:anchor distT="0" distB="0" distL="114300" distR="114300" simplePos="0" relativeHeight="251659264" behindDoc="0" locked="0" layoutInCell="1" allowOverlap="1" wp14:anchorId="53926571" wp14:editId="54A573D7">
+              <wp:anchor distT="0" distB="0" distL="114300" distR="114300" simplePos="0" relativeHeight="251659264" behindDoc="0" locked="0" layoutInCell="1" allowOverlap="1" wp14:anchorId="53926571" wp14:editId="7FE36B74">
                 <wp:simplePos x="0" y="0"/>
                 <wp:positionH relativeFrom="column">
-                  <wp:posOffset>5638800</wp:posOffset>
+                  <wp:posOffset>5704764</wp:posOffset>
                 </wp:positionH>
                 <wp:positionV relativeFrom="paragraph">
-                  <wp:posOffset>56515</wp:posOffset>
+                  <wp:posOffset>58884</wp:posOffset>
                 </wp:positionV>
-                <wp:extent cx="1036320" cy="914400"/>
-                <wp:effectExtent l="0" t="0" r="0" b="0"/>
+                <wp:extent cx="1023582" cy="1508078"/>
+                <wp:effectExtent l="0" t="0" r="5715" b="0"/>
                 <wp:wrapNone/>
                 <wp:docPr id="1" name="Cuadro de texto 1"/>
                 <wp:cNvGraphicFramePr/>
@@ -81,7 +81,7 @@
                       <wps:spPr>
                         <a:xfrm>
                           <a:off x="0" y="0"/>
-                          <a:ext cx="1036320" cy="914400"/>
+                          <a:ext cx="1023582" cy="1508078"/>
                         </a:xfrm>
                         <a:prstGeom prst="rect">
                           <a:avLst/>
@@ -125,7 +125,7 @@
                 <v:stroke joinstyle="miter"/>
                 <v:path gradientshapeok="t" o:connecttype="rect"/>
               </v:shapetype>
-              <v:shape id="Cuadro de texto 1" o:spid="_x0000_s1026" type="#_x0000_t202" style="position:absolute;left:0;text-align:left;margin-left:444pt;margin-top:4.45pt;width:81.6pt;height:1in;z-index:251659264;visibility:visible;mso-wrap-style:square;mso-width-percent:0;mso-height-percent:0;mso-wrap-distance-left:9pt;mso-wrap-distance-top:0;mso-wrap-distance-right:9pt;mso-wrap-distance-bottom:0;mso-position-horizontal:absolute;mso-position-horizontal-relative:text;mso-position-vertical:absolute;mso-position-vertical-relative:text;mso-width-percent:0;mso-height-percent:0;mso-width-relative:margin;mso-height-relative:margin;v-text-anchor:top" o:gfxdata="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" fillcolor="white [3201]" stroked="f" strokeweight=".5pt">
+              <v:shape id="Cuadro de texto 1" o:spid="_x0000_s1026" type="#_x0000_t202" style="position:absolute;left:0;text-align:left;margin-left:449.2pt;margin-top:4.65pt;width:80.6pt;height:118.75pt;z-index:251659264;visibility:visible;mso-wrap-style:square;mso-width-percent:0;mso-height-percent:0;mso-wrap-distance-left:9pt;mso-wrap-distance-top:0;mso-wrap-distance-right:9pt;mso-wrap-distance-bottom:0;mso-position-horizontal:absolute;mso-position-horizontal-relative:text;mso-position-vertical:absolute;mso-position-vertical-relative:text;mso-width-percent:0;mso-height-percent:0;mso-width-relative:margin;mso-height-relative:margin;v-text-anchor:top" o:gfxdata="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" fillcolor="white [3201]" stroked="f" strokeweight=".5pt">
                 <v:textbox>
                   <w:txbxContent>
                     <w:p>
@@ -172,7 +172,7 @@
         <w:autoSpaceDE w:val="0"/>
         <w:autoSpaceDN w:val="0"/>
         <w:adjustRightInd w:val="0"/>
-        <w:spacing w:after="0" w:line="360" w:lineRule="auto"/>
+        <w:spacing w:before="240" w:after="120" w:line="360" w:lineRule="auto"/>
         <w:rPr>
           <w:rFonts w:ascii="Arial" w:hAnsi="Arial" w:cs="Arial"/>
           <w:b/>
@@ -236,7 +236,7 @@
         <w:autoSpaceDE w:val="0"/>
         <w:autoSpaceDN w:val="0"/>
         <w:adjustRightInd w:val="0"/>
-        <w:spacing w:after="0" w:line="360" w:lineRule="auto"/>
+        <w:spacing w:before="240" w:after="0" w:line="360" w:lineRule="auto"/>
         <w:rPr>
           <w:rFonts w:ascii="Arial" w:hAnsi="Arial" w:cs="Arial"/>
           <w:b/>
@@ -254,6 +254,16 @@
           <w:szCs w:val="18"/>
         </w:rPr>
         <w:t xml:space="preserve">Lugar </w:t>
+      </w:r>
+      <w:r>
+        <w:rPr>
+          <w:rFonts w:ascii="Arial" w:hAnsi="Arial" w:cs="Arial"/>
+          <w:b/>
+          <w:bCs/>
+          <w:sz w:val="18"/>
+          <w:szCs w:val="18"/>
+        </w:rPr>
+        <w:t xml:space="preserve">y Fecha </w:t>
       </w:r>
       <w:r>
         <w:rPr>
@@ -305,7 +315,7 @@
           <w:sz w:val="18"/>
           <w:szCs w:val="18"/>
         </w:rPr>
-        <w:t>En fecha:</w:t>
+        <w:t>En:</w:t>
       </w:r>
       <w:r>
         <w:rPr>
@@ -330,7 +340,7 @@
         <w:autoSpaceDE w:val="0"/>
         <w:autoSpaceDN w:val="0"/>
         <w:adjustRightInd w:val="0"/>
-        <w:spacing w:after="0" w:line="360" w:lineRule="auto"/>
+        <w:spacing w:before="240" w:after="0" w:line="360" w:lineRule="auto"/>
         <w:rPr>
           <w:rFonts w:ascii="Arial" w:hAnsi="Arial" w:cs="Arial"/>
           <w:b/>
@@ -535,6 +545,16 @@
           <w:sz w:val="18"/>
           <w:szCs w:val="18"/>
         </w:rPr>
+        <w:t xml:space="preserve">Del </w:t>
+      </w:r>
+      <w:r>
+        <w:rPr>
+          <w:rFonts w:ascii="Arial" w:hAnsi="Arial" w:cs="Arial"/>
+          <w:b/>
+          <w:bCs/>
+          <w:sz w:val="18"/>
+          <w:szCs w:val="18"/>
+        </w:rPr>
         <w:t xml:space="preserve">Libro No: </w:t>
       </w:r>
       <w:bookmarkStart w:id="13" w:name="Libro"/>
@@ -557,7 +577,27 @@
           <w:sz w:val="18"/>
           <w:szCs w:val="18"/>
         </w:rPr>
-        <w:t>Que lleva la oficialía:</w:t>
+        <w:t xml:space="preserve">Que lleva la </w:t>
+      </w:r>
+      <w:r>
+        <w:rPr>
+          <w:rFonts w:ascii="Arial" w:hAnsi="Arial" w:cs="Arial"/>
+          <w:b/>
+          <w:bCs/>
+          <w:sz w:val="18"/>
+          <w:szCs w:val="18"/>
+        </w:rPr>
+        <w:t>O</w:t>
+      </w:r>
+      <w:r>
+        <w:rPr>
+          <w:rFonts w:ascii="Arial" w:hAnsi="Arial" w:cs="Arial"/>
+          <w:b/>
+          <w:bCs/>
+          <w:sz w:val="18"/>
+          <w:szCs w:val="18"/>
+        </w:rPr>
+        <w:t>ficialía:</w:t>
       </w:r>
       <w:r>
         <w:rPr>
@@ -620,7 +660,7 @@
         <w:autoSpaceDE w:val="0"/>
         <w:autoSpaceDN w:val="0"/>
         <w:adjustRightInd w:val="0"/>
-        <w:spacing w:after="0" w:line="360" w:lineRule="auto"/>
+        <w:spacing w:before="120" w:after="0" w:line="360" w:lineRule="auto"/>
         <w:rPr>
           <w:rFonts w:ascii="Arial" w:hAnsi="Arial" w:cs="Arial"/>
           <w:b/>
@@ -700,7 +740,7 @@
         <w:autoSpaceDE w:val="0"/>
         <w:autoSpaceDN w:val="0"/>
         <w:adjustRightInd w:val="0"/>
-        <w:spacing w:after="0" w:line="360" w:lineRule="auto"/>
+        <w:spacing w:before="120" w:after="0" w:line="360" w:lineRule="auto"/>
         <w:rPr>
           <w:rFonts w:ascii="Arial" w:hAnsi="Arial" w:cs="Arial"/>
           <w:b/>
@@ -742,7 +782,7 @@
         <w:autoSpaceDE w:val="0"/>
         <w:autoSpaceDN w:val="0"/>
         <w:adjustRightInd w:val="0"/>
-        <w:spacing w:after="0" w:line="360" w:lineRule="auto"/>
+        <w:spacing w:before="240" w:after="0" w:line="360" w:lineRule="auto"/>
         <w:rPr>
           <w:rFonts w:ascii="Arial" w:hAnsi="Arial" w:cs="Arial"/>
           <w:b/>
@@ -796,7 +836,7 @@
         <w:autoSpaceDE w:val="0"/>
         <w:autoSpaceDN w:val="0"/>
         <w:adjustRightInd w:val="0"/>
-        <w:spacing w:after="0" w:line="360" w:lineRule="auto"/>
+        <w:spacing w:before="240" w:after="0" w:line="360" w:lineRule="auto"/>
         <w:rPr>
           <w:rFonts w:ascii="Arial" w:hAnsi="Arial" w:cs="Arial"/>
           <w:b/>
@@ -841,7 +881,7 @@
         <w:autoSpaceDE w:val="0"/>
         <w:autoSpaceDN w:val="0"/>
         <w:adjustRightInd w:val="0"/>
-        <w:spacing w:after="0" w:line="360" w:lineRule="auto"/>
+        <w:spacing w:before="240" w:after="0" w:line="360" w:lineRule="auto"/>
         <w:rPr>
           <w:rFonts w:ascii="Arial" w:hAnsi="Arial" w:cs="Arial"/>
           <w:b/>
@@ -953,7 +993,7 @@
         <w:autoSpaceDE w:val="0"/>
         <w:autoSpaceDN w:val="0"/>
         <w:adjustRightInd w:val="0"/>
-        <w:spacing w:after="0" w:line="360" w:lineRule="auto"/>
+        <w:spacing w:before="120" w:after="0" w:line="360" w:lineRule="auto"/>
         <w:rPr>
           <w:rFonts w:ascii="Arial" w:hAnsi="Arial" w:cs="Arial"/>
           <w:b/>
@@ -995,7 +1035,7 @@
         <w:autoSpaceDE w:val="0"/>
         <w:autoSpaceDN w:val="0"/>
         <w:adjustRightInd w:val="0"/>
-        <w:spacing w:after="0" w:line="360" w:lineRule="auto"/>
+        <w:spacing w:before="240" w:after="0" w:line="360" w:lineRule="auto"/>
         <w:rPr>
           <w:rFonts w:ascii="Arial" w:hAnsi="Arial" w:cs="Arial"/>
           <w:b/>
@@ -1037,7 +1077,7 @@
         <w:autoSpaceDE w:val="0"/>
         <w:autoSpaceDN w:val="0"/>
         <w:adjustRightInd w:val="0"/>
-        <w:spacing w:after="0" w:line="360" w:lineRule="auto"/>
+        <w:spacing w:before="240" w:after="0" w:line="360" w:lineRule="auto"/>
         <w:rPr>
           <w:rFonts w:ascii="Arial" w:hAnsi="Arial" w:cs="Arial"/>
           <w:b/>
@@ -1069,7 +1109,7 @@
         <w:autoSpaceDE w:val="0"/>
         <w:autoSpaceDN w:val="0"/>
         <w:adjustRightInd w:val="0"/>
-        <w:spacing w:after="0" w:line="360" w:lineRule="auto"/>
+        <w:spacing w:before="240" w:after="0" w:line="360" w:lineRule="auto"/>
         <w:rPr>
           <w:rFonts w:ascii="Arial" w:hAnsi="Arial" w:cs="Arial"/>
           <w:b/>
@@ -1096,7 +1136,7 @@
           <w:sz w:val="18"/>
           <w:szCs w:val="18"/>
         </w:rPr>
-        <w:t>.</w:t>
+        <w:t>:</w:t>
       </w:r>
       <w:r>
         <w:rPr>
@@ -1121,6 +1161,48 @@
         <w:autoSpaceDE w:val="0"/>
         <w:autoSpaceDN w:val="0"/>
         <w:adjustRightInd w:val="0"/>
+        <w:spacing w:before="240" w:after="0" w:line="360" w:lineRule="auto"/>
+        <w:rPr>
+          <w:rFonts w:ascii="Arial" w:hAnsi="Arial" w:cs="Arial"/>
+          <w:b/>
+          <w:bCs/>
+          <w:sz w:val="18"/>
+          <w:szCs w:val="18"/>
+        </w:rPr>
+      </w:pPr>
+      <w:r>
+        <w:rPr>
+          <w:rFonts w:ascii="Arial" w:hAnsi="Arial" w:cs="Arial"/>
+          <w:b/>
+          <w:bCs/>
+          <w:sz w:val="18"/>
+          <w:szCs w:val="18"/>
+        </w:rPr>
+        <w:t>Email</w:t>
+      </w:r>
+      <w:r>
+        <w:rPr>
+          <w:rFonts w:ascii="Arial" w:hAnsi="Arial" w:cs="Arial"/>
+          <w:b/>
+          <w:bCs/>
+          <w:sz w:val="18"/>
+          <w:szCs w:val="18"/>
+        </w:rPr>
+        <w:t xml:space="preserve">: </w:t>
+      </w:r>
+      <w:bookmarkStart w:id="30" w:name="Email"/>
+      <w:bookmarkEnd w:id="30"/>
+    </w:p>
+    <w:p>
+      <w:pPr>
+        <w:pStyle w:val="Prrafodelista"/>
+        <w:numPr>
+          <w:ilvl w:val="0"/>
+          <w:numId w:val="1"/>
+        </w:numPr>
+        <w:autoSpaceDE w:val="0"/>
+        <w:autoSpaceDN w:val="0"/>
+        <w:adjustRightInd w:val="0"/>
         <w:spacing w:after="0" w:line="360" w:lineRule="auto"/>
         <w:rPr>
           <w:rFonts w:ascii="Arial" w:hAnsi="Arial" w:cs="Arial"/>
@@ -1140,8 +1222,8 @@
         </w:rPr>
         <w:t xml:space="preserve">Profesión / Oficio1: </w:t>
       </w:r>
-      <w:bookmarkStart w:id="30" w:name="Oficio1"/>
-      <w:bookmarkEnd w:id="30"/>
+      <w:bookmarkStart w:id="31" w:name="Oficio1"/>
+      <w:bookmarkEnd w:id="31"/>
     </w:p>
     <w:p>
       <w:pPr>
@@ -1168,30 +1250,30 @@
         </w:rPr>
         <w:t xml:space="preserve">Profesión / Oficio2: </w:t>
       </w:r>
-      <w:bookmarkStart w:id="31" w:name="Oficio2"/>
-      <w:bookmarkEnd w:id="31"/>
-    </w:p>
-    <w:p>
-      <w:pPr>
-        <w:autoSpaceDE w:val="0"/>
-        <w:autoSpaceDN w:val="0"/>
-        <w:adjustRightInd w:val="0"/>
-        <w:spacing w:after="0" w:line="360" w:lineRule="auto"/>
-        <w:rPr>
-          <w:rFonts w:ascii="Arial" w:hAnsi="Arial" w:cs="Arial"/>
-          <w:b/>
-          <w:bCs/>
-          <w:sz w:val="18"/>
-          <w:szCs w:val="18"/>
-        </w:rPr>
-      </w:pPr>
-    </w:p>
-    <w:p>
-      <w:pPr>
-        <w:autoSpaceDE w:val="0"/>
-        <w:autoSpaceDN w:val="0"/>
-        <w:adjustRightInd w:val="0"/>
-        <w:spacing w:after="0" w:line="360" w:lineRule="auto"/>
+      <w:bookmarkStart w:id="32" w:name="Oficio2"/>
+      <w:bookmarkEnd w:id="32"/>
+    </w:p>
+    <w:p>
+      <w:pPr>
+        <w:autoSpaceDE w:val="0"/>
+        <w:autoSpaceDN w:val="0"/>
+        <w:adjustRightInd w:val="0"/>
+        <w:spacing w:before="240" w:after="0" w:line="360" w:lineRule="auto"/>
+        <w:rPr>
+          <w:rFonts w:ascii="Arial" w:hAnsi="Arial" w:cs="Arial"/>
+          <w:b/>
+          <w:bCs/>
+          <w:sz w:val="18"/>
+          <w:szCs w:val="18"/>
+        </w:rPr>
+      </w:pPr>
+    </w:p>
+    <w:p>
+      <w:pPr>
+        <w:autoSpaceDE w:val="0"/>
+        <w:autoSpaceDN w:val="0"/>
+        <w:adjustRightInd w:val="0"/>
+        <w:spacing w:before="240" w:after="0" w:line="360" w:lineRule="auto"/>
         <w:ind w:firstLine="708"/>
         <w:rPr>
           <w:rFonts w:ascii="Arial" w:hAnsi="Arial" w:cs="Arial"/>
@@ -1235,7 +1317,7 @@
               <w:autoSpaceDE w:val="0"/>
               <w:autoSpaceDN w:val="0"/>
               <w:adjustRightInd w:val="0"/>
-              <w:spacing w:line="360" w:lineRule="auto"/>
+              <w:spacing w:before="240" w:line="360" w:lineRule="auto"/>
               <w:jc w:val="center"/>
               <w:rPr>
                 <w:rFonts w:ascii="Arial" w:hAnsi="Arial" w:cs="Arial"/>
@@ -1245,8 +1327,8 @@
                 <w:szCs w:val="18"/>
               </w:rPr>
             </w:pPr>
-            <w:bookmarkStart w:id="32" w:name="Fecha"/>
-            <w:bookmarkEnd w:id="32"/>
+            <w:bookmarkStart w:id="33" w:name="Fecha"/>
+            <w:bookmarkEnd w:id="33"/>
           </w:p>
         </w:tc>
         <w:tc>
@@ -1258,7 +1340,7 @@
               <w:autoSpaceDE w:val="0"/>
               <w:autoSpaceDN w:val="0"/>
               <w:adjustRightInd w:val="0"/>
-              <w:spacing w:line="360" w:lineRule="auto"/>
+              <w:spacing w:before="240" w:line="360" w:lineRule="auto"/>
               <w:jc w:val="center"/>
               <w:rPr>
                 <w:rFonts w:ascii="Arial" w:hAnsi="Arial" w:cs="Arial"/>
@@ -1282,7 +1364,7 @@
               <w:autoSpaceDE w:val="0"/>
               <w:autoSpaceDN w:val="0"/>
               <w:adjustRightInd w:val="0"/>
-              <w:spacing w:line="360" w:lineRule="auto"/>
+              <w:spacing w:before="240" w:line="360" w:lineRule="auto"/>
               <w:jc w:val="center"/>
               <w:rPr>
                 <w:rFonts w:ascii="Arial" w:hAnsi="Arial" w:cs="Arial"/>
@@ -1292,8 +1374,8 @@
                 <w:szCs w:val="18"/>
               </w:rPr>
             </w:pPr>
-            <w:bookmarkStart w:id="33" w:name="Secretario"/>
-            <w:bookmarkEnd w:id="33"/>
+            <w:bookmarkStart w:id="34" w:name="Secretario"/>
+            <w:bookmarkEnd w:id="34"/>
           </w:p>
         </w:tc>
       </w:tr>
@@ -1310,7 +1392,7 @@
               <w:autoSpaceDE w:val="0"/>
               <w:autoSpaceDN w:val="0"/>
               <w:adjustRightInd w:val="0"/>
-              <w:spacing w:line="360" w:lineRule="auto"/>
+              <w:spacing w:before="240" w:line="360" w:lineRule="auto"/>
               <w:jc w:val="center"/>
               <w:rPr>
                 <w:rFonts w:ascii="Arial" w:hAnsi="Arial" w:cs="Arial"/>
@@ -1341,7 +1423,7 @@
               <w:autoSpaceDE w:val="0"/>
               <w:autoSpaceDN w:val="0"/>
               <w:adjustRightInd w:val="0"/>
-              <w:spacing w:line="360" w:lineRule="auto"/>
+              <w:spacing w:before="240" w:line="360" w:lineRule="auto"/>
               <w:jc w:val="center"/>
               <w:rPr>
                 <w:rFonts w:ascii="Arial" w:hAnsi="Arial" w:cs="Arial"/>
@@ -1365,7 +1447,7 @@
               <w:autoSpaceDE w:val="0"/>
               <w:autoSpaceDN w:val="0"/>
               <w:adjustRightInd w:val="0"/>
-              <w:spacing w:line="360" w:lineRule="auto"/>
+              <w:spacing w:before="240" w:line="360" w:lineRule="auto"/>
               <w:jc w:val="center"/>
               <w:rPr>
                 <w:rFonts w:ascii="Arial" w:hAnsi="Arial" w:cs="Arial"/>
@@ -1405,7 +1487,7 @@
       </w:pPr>
     </w:p>
     <w:sectPr>
-      <w:headerReference w:type="default" r:id="rId7"/>
+      <w:headerReference w:type="default" r:id="rId8"/>
       <w:pgSz w:w="12240" w:h="15840"/>
       <w:pgMar w:top="720" w:right="720" w:bottom="720" w:left="720" w:header="708" w:footer="708" w:gutter="0"/>
       <w:cols w:space="708"/>
@@ -2190,6 +2272,29 @@
       </w:tblBorders>
     </w:tblPr>
   </w:style>
+  <w:style w:type="character" w:styleId="Hipervnculo">
+    <w:name w:val="Hyperlink"/>
+    <w:basedOn w:val="Fuentedeprrafopredeter"/>
+    <w:uiPriority w:val="99"/>
+    <w:unhideWhenUsed/>
+    <w:rsid w:val="007B1103"/>
+    <w:rPr>
+      <w:color w:val="0563C1" w:themeColor="hyperlink"/>
+      <w:u w:val="single"/>
+    </w:rPr>
+  </w:style>
+  <w:style w:type="character" w:styleId="Mencinsinresolver">
+    <w:name w:val="Unresolved Mention"/>
+    <w:basedOn w:val="Fuentedeprrafopredeter"/>
+    <w:uiPriority w:val="99"/>
+    <w:semiHidden/>
+    <w:unhideWhenUsed/>
+    <w:rsid w:val="007B1103"/>
+    <w:rPr>
+      <w:color w:val="605E5C"/>
+      <w:shd w:val="clear" w:color="auto" w:fill="E1DFDD"/>
+    </w:rPr>
+  </w:style>
 </w:styles>
 </file>
 
@@ -2486,4 +2591,16 @@
     </a:ext>
   </a:extLst>
 </a:theme>
+</file>
+
+<file path=customXml/item1.xml><?xml version="1.0" encoding="utf-8"?>
+<b:Sources xmlns:b="http://schemas.openxmlformats.org/officeDocument/2006/bibliography" xmlns="http://schemas.openxmlformats.org/officeDocument/2006/bibliography" SelectedStyle="\APASixthEditionOfficeOnline.xsl" StyleName="APA" Version="6"/>
+</file>
+
+<file path=customXml/itemProps1.xml><?xml version="1.0" encoding="utf-8"?>
+<ds:datastoreItem xmlns:ds="http://schemas.openxmlformats.org/officeDocument/2006/customXml" ds:itemID="{902876B9-5615-486F-89A4-BA6C80CD29D7}">
+  <ds:schemaRefs>
+    <ds:schemaRef ds:uri="http://schemas.openxmlformats.org/officeDocument/2006/bibliography"/>
+  </ds:schemaRefs>
+</ds:datastoreItem>
 </file>
</xml_diff>

<commit_message>
Se agregó funcionalidad de Apellido de Casada en varias APIs
</commit_message>
<xml_diff>
--- a/IECE_WebApi/Templates/HojaDatosEstadisticos_Plantilla.docx
+++ b/IECE_WebApi/Templates/HojaDatosEstadisticos_Plantilla.docx
@@ -61,15 +61,15 @@
         <mc:AlternateContent>
           <mc:Choice Requires="wps">
             <w:drawing>
-              <wp:anchor distT="0" distB="0" distL="114300" distR="114300" simplePos="0" relativeHeight="251659264" behindDoc="0" locked="0" layoutInCell="1" allowOverlap="1" wp14:anchorId="53926571" wp14:editId="7FE36B74">
+              <wp:anchor distT="0" distB="0" distL="114300" distR="114300" simplePos="0" relativeHeight="251659264" behindDoc="0" locked="0" layoutInCell="1" allowOverlap="0" wp14:anchorId="53926571" wp14:editId="0D5899CE">
                 <wp:simplePos x="0" y="0"/>
                 <wp:positionH relativeFrom="column">
-                  <wp:posOffset>5704764</wp:posOffset>
+                  <wp:posOffset>5635783</wp:posOffset>
                 </wp:positionH>
                 <wp:positionV relativeFrom="paragraph">
-                  <wp:posOffset>58884</wp:posOffset>
+                  <wp:posOffset>56452</wp:posOffset>
                 </wp:positionV>
-                <wp:extent cx="1023582" cy="1508078"/>
+                <wp:extent cx="1118826" cy="1112400"/>
                 <wp:effectExtent l="0" t="0" r="5715" b="0"/>
                 <wp:wrapNone/>
                 <wp:docPr id="1" name="Cuadro de texto 1"/>
@@ -81,21 +81,35 @@
                       <wps:spPr>
                         <a:xfrm>
                           <a:off x="0" y="0"/>
-                          <a:ext cx="1023582" cy="1508078"/>
+                          <a:ext cx="1118826" cy="1112400"/>
                         </a:xfrm>
                         <a:prstGeom prst="rect">
                           <a:avLst/>
                         </a:prstGeom>
-                        <a:solidFill>
-                          <a:schemeClr val="lt1"/>
-                        </a:solidFill>
-                        <a:ln w="6350">
+                        <a:ln>
                           <a:noFill/>
                         </a:ln>
                       </wps:spPr>
+                      <wps:style>
+                        <a:lnRef idx="2">
+                          <a:schemeClr val="dk1"/>
+                        </a:lnRef>
+                        <a:fillRef idx="1">
+                          <a:schemeClr val="lt1"/>
+                        </a:fillRef>
+                        <a:effectRef idx="0">
+                          <a:schemeClr val="dk1"/>
+                        </a:effectRef>
+                        <a:fontRef idx="minor">
+                          <a:schemeClr val="dk1"/>
+                        </a:fontRef>
+                      </wps:style>
                       <wps:txbx>
                         <w:txbxContent>
                           <w:p>
+                            <w:pPr>
+                              <w:spacing w:after="120"/>
+                            </w:pPr>
                             <w:bookmarkStart w:id="0" w:name="Foto"/>
                             <w:bookmarkEnd w:id="0"/>
                           </w:p>
@@ -125,10 +139,13 @@
                 <v:stroke joinstyle="miter"/>
                 <v:path gradientshapeok="t" o:connecttype="rect"/>
               </v:shapetype>
-              <v:shape id="Cuadro de texto 1" o:spid="_x0000_s1026" type="#_x0000_t202" style="position:absolute;left:0;text-align:left;margin-left:449.2pt;margin-top:4.65pt;width:80.6pt;height:118.75pt;z-index:251659264;visibility:visible;mso-wrap-style:square;mso-width-percent:0;mso-height-percent:0;mso-wrap-distance-left:9pt;mso-wrap-distance-top:0;mso-wrap-distance-right:9pt;mso-wrap-distance-bottom:0;mso-position-horizontal:absolute;mso-position-horizontal-relative:text;mso-position-vertical:absolute;mso-position-vertical-relative:text;mso-width-percent:0;mso-height-percent:0;mso-width-relative:margin;mso-height-relative:margin;v-text-anchor:top" o:gfxdata="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" fillcolor="white [3201]" stroked="f" strokeweight=".5pt">
+              <v:shape id="Cuadro de texto 1" o:spid="_x0000_s1026" type="#_x0000_t202" style="position:absolute;left:0;text-align:left;margin-left:443.75pt;margin-top:4.45pt;width:88.1pt;height:87.6pt;z-index:251659264;visibility:visible;mso-wrap-style:square;mso-width-percent:0;mso-height-percent:0;mso-wrap-distance-left:9pt;mso-wrap-distance-top:0;mso-wrap-distance-right:9pt;mso-wrap-distance-bottom:0;mso-position-horizontal:absolute;mso-position-horizontal-relative:text;mso-position-vertical:absolute;mso-position-vertical-relative:text;mso-width-percent:0;mso-height-percent:0;mso-width-relative:margin;mso-height-relative:margin;v-text-anchor:top" o:gfxdata="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" o:allowoverlap="f" fillcolor="white [3201]" stroked="f" strokeweight="1pt">
                 <v:textbox>
                   <w:txbxContent>
                     <w:p>
+                      <w:pPr>
+                        <w:spacing w:after="120"/>
+                      </w:pPr>
                       <w:bookmarkStart w:id="1" w:name="Foto"/>
                       <w:bookmarkEnd w:id="1"/>
                     </w:p>

</xml_diff>